<commit_message>
Add file JavaScript week3
</commit_message>
<xml_diff>
--- a/javascript/Assessment Two/Javascript_Portfolio(LV)_V1.docx
+++ b/javascript/Assessment Two/Javascript_Portfolio(LV)_V1.docx
@@ -4024,13 +4024,7 @@
               <w:rPr>
                 <w:b w:val="0"/>
               </w:rPr>
-              <w:t xml:space="preserve"> </w:t>
-            </w:r>
-            <w:r>
-              <w:rPr>
-                <w:b w:val="0"/>
-              </w:rPr>
-              <w:t>I’m comparing GitHub and Subversion. Both platforms are Version Control Systems.</w:t>
+              <w:t xml:space="preserve"> I’m comparing GitHub and Subversion. Both platforms are Version Control Systems.</w:t>
             </w:r>
           </w:p>
           <w:p>
@@ -4292,12 +4286,7 @@
                     <w:t>to resolve</w:t>
                   </w:r>
                   <w:r>
-                    <w:t xml:space="preserve"> because changes need to b</w:t>
-                  </w:r>
-                  <w:bookmarkStart w:id="0" w:name="_GoBack"/>
-                  <w:bookmarkEnd w:id="0"/>
-                  <w:r>
-                    <w:t>e committed to the central server first.</w:t>
+                    <w:t xml:space="preserve"> because changes need to be committed to the central server first.</w:t>
                   </w:r>
                 </w:p>
               </w:tc>
@@ -4450,19 +4439,62 @@
             <w:pPr>
               <w:pStyle w:val="QuestionLearnerResponse"/>
             </w:pPr>
+            <w:r>
+              <w:t>&lt;Which VCS, and why?&gt;</w:t>
+            </w:r>
           </w:p>
           <w:p>
             <w:pPr>
               <w:pStyle w:val="QuestionLearnerResponse"/>
             </w:pPr>
             <w:r>
-              <w:t>&lt;Which VCS, and why?&gt;</w:t>
-            </w:r>
-          </w:p>
-          <w:p>
-            <w:pPr>
-              <w:pStyle w:val="QuestionLearnerResponse"/>
-            </w:pPr>
+              <w:t xml:space="preserve">Based on above comparison, I would pick </w:t>
+            </w:r>
+            <w:r>
+              <w:rPr>
+                <w:b/>
+              </w:rPr>
+              <w:t>GitHub</w:t>
+            </w:r>
+            <w:r>
+              <w:t xml:space="preserve">. Because GitHub more </w:t>
+            </w:r>
+            <w:r>
+              <w:rPr>
+                <w:b/>
+              </w:rPr>
+              <w:t>flexible</w:t>
+            </w:r>
+            <w:r>
+              <w:t xml:space="preserve">, </w:t>
+            </w:r>
+            <w:r>
+              <w:rPr>
+                <w:b/>
+              </w:rPr>
+              <w:t>supports</w:t>
+            </w:r>
+            <w:r>
+              <w:t xml:space="preserve"> </w:t>
+            </w:r>
+            <w:r>
+              <w:rPr>
+                <w:b/>
+              </w:rPr>
+              <w:t>offline</w:t>
+            </w:r>
+            <w:r>
+              <w:t xml:space="preserve"> work. The ability to </w:t>
+            </w:r>
+            <w:r>
+              <w:rPr>
+                <w:b/>
+              </w:rPr>
+              <w:t>easily branch, experiment, and merge</w:t>
+            </w:r>
+            <w:r>
+              <w:t xml:space="preserve"> makes it ideal for modern software development, especially for teams.</w:t>
+            </w:r>
           </w:p>
         </w:tc>
         <w:tc>
@@ -4664,6 +4696,8 @@
             <w:r>
               <w:t>Answer:</w:t>
             </w:r>
+            <w:bookmarkStart w:id="0" w:name="_GoBack"/>
+            <w:bookmarkEnd w:id="0"/>
           </w:p>
           <w:p>
             <w:pPr>
@@ -34639,7 +34673,7 @@
                     <adec:decorative xmlns:adec="http://schemas.microsoft.com/office/drawing/2017/decorative" val="1"/>
                   </a:ext>
                   <a:ext uri="{5AE41FA2-C0FF-4470-9BD4-5FADCA87CBE2}">
-                    <aclsh:classification xmlns:aclsh="http://schemas.microsoft.com/office/drawing/2020/classificationShape" xmlns:w16sdtfl="http://schemas.microsoft.com/office/word/2024/wordml/sdtformatlock" xmlns:w16sdtdh="http://schemas.microsoft.com/office/word/2020/wordml/sdtdatahash" xmlns:w16du="http://schemas.microsoft.com/office/word/2023/wordml/word16du" xmlns:w16="http://schemas.microsoft.com/office/word/2018/wordml" xmlns:w16cex="http://schemas.microsoft.com/office/word/2018/wordml/cex" xmlns:w="http://schemas.openxmlformats.org/wordprocessingml/2006/main" xmlns:w10="urn:schemas-microsoft-com:office:word" xmlns:v="urn:schemas-microsoft-com:vml" xmlns:oel="http://schemas.microsoft.com/office/2019/extlst" xmlns:o="urn:schemas-microsoft-com:office:office" xmlns="" classificationOutcomeType="ftr"/>
+                    <aclsh:classification xmlns="" xmlns:o="urn:schemas-microsoft-com:office:office" xmlns:oel="http://schemas.microsoft.com/office/2019/extlst" xmlns:v="urn:schemas-microsoft-com:vml" xmlns:w10="urn:schemas-microsoft-com:office:word" xmlns:w="http://schemas.openxmlformats.org/wordprocessingml/2006/main" xmlns:w16cex="http://schemas.microsoft.com/office/word/2018/wordml/cex" xmlns:w16="http://schemas.microsoft.com/office/word/2018/wordml" xmlns:w16du="http://schemas.microsoft.com/office/word/2023/wordml/word16du" xmlns:w16sdtdh="http://schemas.microsoft.com/office/word/2020/wordml/sdtdatahash" xmlns:w16sdtfl="http://schemas.microsoft.com/office/word/2024/wordml/sdtformatlock" xmlns:aclsh="http://schemas.microsoft.com/office/drawing/2020/classificationShape" classificationOutcomeType="ftr"/>
                   </a:ext>
                 </a:extLst>
               </wp:docPr>
@@ -34945,7 +34979,7 @@
                     <adec:decorative xmlns:adec="http://schemas.microsoft.com/office/drawing/2017/decorative" val="1"/>
                   </a:ext>
                   <a:ext uri="{5AE41FA2-C0FF-4470-9BD4-5FADCA87CBE2}">
-                    <aclsh:classification xmlns:aclsh="http://schemas.microsoft.com/office/drawing/2020/classificationShape" xmlns:w16sdtfl="http://schemas.microsoft.com/office/word/2024/wordml/sdtformatlock" xmlns:w16sdtdh="http://schemas.microsoft.com/office/word/2020/wordml/sdtdatahash" xmlns:w16du="http://schemas.microsoft.com/office/word/2023/wordml/word16du" xmlns:w16="http://schemas.microsoft.com/office/word/2018/wordml" xmlns:w16cex="http://schemas.microsoft.com/office/word/2018/wordml/cex" xmlns:w="http://schemas.openxmlformats.org/wordprocessingml/2006/main" xmlns:w10="urn:schemas-microsoft-com:office:word" xmlns:v="urn:schemas-microsoft-com:vml" xmlns:oel="http://schemas.microsoft.com/office/2019/extlst" xmlns:o="urn:schemas-microsoft-com:office:office" xmlns="" classificationOutcomeType="ftr"/>
+                    <aclsh:classification xmlns="" xmlns:o="urn:schemas-microsoft-com:office:office" xmlns:oel="http://schemas.microsoft.com/office/2019/extlst" xmlns:v="urn:schemas-microsoft-com:vml" xmlns:w10="urn:schemas-microsoft-com:office:word" xmlns:w="http://schemas.openxmlformats.org/wordprocessingml/2006/main" xmlns:w16cex="http://schemas.microsoft.com/office/word/2018/wordml/cex" xmlns:w16="http://schemas.microsoft.com/office/word/2018/wordml" xmlns:w16du="http://schemas.microsoft.com/office/word/2023/wordml/word16du" xmlns:w16sdtdh="http://schemas.microsoft.com/office/word/2020/wordml/sdtdatahash" xmlns:w16sdtfl="http://schemas.microsoft.com/office/word/2024/wordml/sdtformatlock" xmlns:aclsh="http://schemas.microsoft.com/office/drawing/2020/classificationShape" classificationOutcomeType="ftr"/>
                   </a:ext>
                 </a:extLst>
               </wp:docPr>
@@ -42346,6 +42380,7 @@
     <w:rsid w:val="00041EC6"/>
     <w:rsid w:val="002400ED"/>
     <w:rsid w:val="003F4644"/>
+    <w:rsid w:val="00685BA4"/>
     <w:rsid w:val="00A77CE4"/>
     <w:rsid w:val="00B96677"/>
     <w:rsid w:val="00C07005"/>
@@ -43131,12 +43166,11 @@
 </file>
 
 <file path=customXml/item1.xml><?xml version="1.0" encoding="utf-8"?>
-<?mso-contentType ?>
-<FormTemplates xmlns="http://schemas.microsoft.com/sharepoint/v3/contenttype/forms">
-  <Display>DocumentLibraryForm</Display>
-  <Edit>DocumentLibraryForm</Edit>
-  <New>DocumentLibraryForm</New>
-</FormTemplates>
+<p:properties xmlns:p="http://schemas.microsoft.com/office/2006/metadata/properties" xmlns:xsi="http://www.w3.org/2001/XMLSchema-instance" xmlns:pc="http://schemas.microsoft.com/office/infopath/2007/PartnerControls">
+  <documentManagement>
+    <_activity xmlns="fc400f29-8ae2-4f02-aa36-8354319d8dd0" xsi:nil="true"/>
+  </documentManagement>
+</p:properties>
 </file>
 
 <file path=customXml/item2.xml><?xml version="1.0" encoding="utf-8"?>
@@ -43387,11 +43421,12 @@
 </file>
 
 <file path=customXml/item3.xml><?xml version="1.0" encoding="utf-8"?>
-<p:properties xmlns:p="http://schemas.microsoft.com/office/2006/metadata/properties" xmlns:xsi="http://www.w3.org/2001/XMLSchema-instance" xmlns:pc="http://schemas.microsoft.com/office/infopath/2007/PartnerControls">
-  <documentManagement>
-    <_activity xmlns="fc400f29-8ae2-4f02-aa36-8354319d8dd0" xsi:nil="true"/>
-  </documentManagement>
-</p:properties>
+<?mso-contentType ?>
+<FormTemplates xmlns="http://schemas.microsoft.com/sharepoint/v3/contenttype/forms">
+  <Display>DocumentLibraryForm</Display>
+  <Edit>DocumentLibraryForm</Edit>
+  <New>DocumentLibraryForm</New>
+</FormTemplates>
 </file>
 
 <file path=customXml/item4.xml><?xml version="1.0" encoding="utf-8"?>
@@ -43399,9 +43434,11 @@
 </file>
 
 <file path=customXml/itemProps1.xml><?xml version="1.0" encoding="utf-8"?>
-<ds:datastoreItem xmlns:ds="http://schemas.openxmlformats.org/officeDocument/2006/customXml" ds:itemID="{E3499DD3-E433-4477-A8FE-2A9B10275570}">
+<ds:datastoreItem xmlns:ds="http://schemas.openxmlformats.org/officeDocument/2006/customXml" ds:itemID="{3A0AC818-964C-4D39-B25F-D98F3F83829C}">
   <ds:schemaRefs>
-    <ds:schemaRef ds:uri="http://schemas.microsoft.com/sharepoint/v3/contenttype/forms"/>
+    <ds:schemaRef ds:uri="http://schemas.microsoft.com/office/2006/metadata/properties"/>
+    <ds:schemaRef ds:uri="http://schemas.microsoft.com/office/infopath/2007/PartnerControls"/>
+    <ds:schemaRef ds:uri="fc400f29-8ae2-4f02-aa36-8354319d8dd0"/>
   </ds:schemaRefs>
 </ds:datastoreItem>
 </file>
@@ -43426,17 +43463,15 @@
 </file>
 
 <file path=customXml/itemProps3.xml><?xml version="1.0" encoding="utf-8"?>
-<ds:datastoreItem xmlns:ds="http://schemas.openxmlformats.org/officeDocument/2006/customXml" ds:itemID="{3A0AC818-964C-4D39-B25F-D98F3F83829C}">
+<ds:datastoreItem xmlns:ds="http://schemas.openxmlformats.org/officeDocument/2006/customXml" ds:itemID="{E3499DD3-E433-4477-A8FE-2A9B10275570}">
   <ds:schemaRefs>
-    <ds:schemaRef ds:uri="http://schemas.microsoft.com/office/2006/metadata/properties"/>
-    <ds:schemaRef ds:uri="http://schemas.microsoft.com/office/infopath/2007/PartnerControls"/>
-    <ds:schemaRef ds:uri="fc400f29-8ae2-4f02-aa36-8354319d8dd0"/>
+    <ds:schemaRef ds:uri="http://schemas.microsoft.com/sharepoint/v3/contenttype/forms"/>
   </ds:schemaRefs>
 </ds:datastoreItem>
 </file>
 
 <file path=customXml/itemProps4.xml><?xml version="1.0" encoding="utf-8"?>
-<ds:datastoreItem xmlns:ds="http://schemas.openxmlformats.org/officeDocument/2006/customXml" ds:itemID="{C5E5E559-B29C-492D-871D-6F0F04244F79}">
+<ds:datastoreItem xmlns:ds="http://schemas.openxmlformats.org/officeDocument/2006/customXml" ds:itemID="{6A4BDD05-B5F3-48F8-8AA0-D3207DE39592}">
   <ds:schemaRefs>
     <ds:schemaRef ds:uri="http://schemas.openxmlformats.org/officeDocument/2006/bibliography"/>
   </ds:schemaRefs>

</xml_diff>

<commit_message>
Update javascript assessment two
</commit_message>
<xml_diff>
--- a/javascript/Assessment Two/Javascript_Portfolio(LV)_V1.docx
+++ b/javascript/Assessment Two/Javascript_Portfolio(LV)_V1.docx
@@ -4540,6 +4540,7 @@
         <w:tc>
           <w:tcPr>
             <w:tcW w:w="8048" w:type="dxa"/>
+            <w:shd w:val="clear" w:color="auto" w:fill="FF0000"/>
             <w:vAlign w:val="center"/>
           </w:tcPr>
           <w:p>
@@ -4575,6 +4576,7 @@
         <w:tc>
           <w:tcPr>
             <w:tcW w:w="2394" w:type="dxa"/>
+            <w:shd w:val="clear" w:color="auto" w:fill="FF0000"/>
           </w:tcPr>
           <w:p>
             <w:pPr>
@@ -4696,8 +4698,509 @@
             <w:r>
               <w:t>Answer:</w:t>
             </w:r>
-            <w:bookmarkStart w:id="0" w:name="_GoBack"/>
-            <w:bookmarkEnd w:id="0"/>
+          </w:p>
+          <w:tbl>
+            <w:tblPr>
+              <w:tblStyle w:val="TableGrid1"/>
+              <w:tblW w:w="7488" w:type="dxa"/>
+              <w:tblLayout w:type="fixed"/>
+              <w:tblLook w:val="04A0" w:firstRow="1" w:lastRow="0" w:firstColumn="1" w:lastColumn="0" w:noHBand="0" w:noVBand="1"/>
+            </w:tblPr>
+            <w:tblGrid>
+              <w:gridCol w:w="1534"/>
+              <w:gridCol w:w="2835"/>
+              <w:gridCol w:w="3119"/>
+            </w:tblGrid>
+            <w:tr>
+              <w:trPr>
+                <w:trHeight w:val="300"/>
+              </w:trPr>
+              <w:tc>
+                <w:tcPr>
+                  <w:tcW w:w="1534" w:type="dxa"/>
+                  <w:shd w:val="clear" w:color="auto" w:fill="C1EFFF" w:themeFill="text2" w:themeFillTint="33"/>
+                  <w:vAlign w:val="center"/>
+                  <w:hideMark/>
+                </w:tcPr>
+                <w:p>
+                  <w:pPr>
+                    <w:pStyle w:val="QuestionLearnerResponse"/>
+                    <w:rPr>
+                      <w:b/>
+                      <w:sz w:val="20"/>
+                    </w:rPr>
+                  </w:pPr>
+                  <w:r>
+                    <w:rPr>
+                      <w:b/>
+                      <w:sz w:val="20"/>
+                    </w:rPr>
+                    <w:t>Feature</w:t>
+                  </w:r>
+                </w:p>
+              </w:tc>
+              <w:tc>
+                <w:tcPr>
+                  <w:tcW w:w="2835" w:type="dxa"/>
+                  <w:shd w:val="clear" w:color="auto" w:fill="C1EFFF" w:themeFill="text2" w:themeFillTint="33"/>
+                  <w:vAlign w:val="center"/>
+                  <w:hideMark/>
+                </w:tcPr>
+                <w:p>
+                  <w:pPr>
+                    <w:pStyle w:val="QuestionLearnerResponse"/>
+                    <w:rPr>
+                      <w:b/>
+                      <w:sz w:val="20"/>
+                    </w:rPr>
+                  </w:pPr>
+                  <w:r>
+                    <w:rPr>
+                      <w:b/>
+                      <w:sz w:val="20"/>
+                    </w:rPr>
+                    <w:t>CVCS (Centralized)</w:t>
+                  </w:r>
+                </w:p>
+              </w:tc>
+              <w:tc>
+                <w:tcPr>
+                  <w:tcW w:w="3119" w:type="dxa"/>
+                  <w:shd w:val="clear" w:color="auto" w:fill="C1EFFF" w:themeFill="text2" w:themeFillTint="33"/>
+                  <w:vAlign w:val="center"/>
+                  <w:hideMark/>
+                </w:tcPr>
+                <w:p>
+                  <w:pPr>
+                    <w:pStyle w:val="QuestionLearnerResponse"/>
+                    <w:rPr>
+                      <w:b/>
+                      <w:sz w:val="20"/>
+                    </w:rPr>
+                  </w:pPr>
+                  <w:r>
+                    <w:rPr>
+                      <w:b/>
+                      <w:sz w:val="20"/>
+                    </w:rPr>
+                    <w:t>DVCS (Distributed)</w:t>
+                  </w:r>
+                </w:p>
+              </w:tc>
+            </w:tr>
+            <w:tr>
+              <w:trPr>
+                <w:trHeight w:val="300"/>
+              </w:trPr>
+              <w:tc>
+                <w:tcPr>
+                  <w:tcW w:w="1534" w:type="dxa"/>
+                  <w:vAlign w:val="center"/>
+                  <w:hideMark/>
+                </w:tcPr>
+                <w:p>
+                  <w:pPr>
+                    <w:pStyle w:val="QuestionLearnerResponse"/>
+                    <w:rPr>
+                      <w:sz w:val="20"/>
+                    </w:rPr>
+                  </w:pPr>
+                  <w:r>
+                    <w:rPr>
+                      <w:sz w:val="20"/>
+                    </w:rPr>
+                    <w:t>Repository</w:t>
+                  </w:r>
+                </w:p>
+              </w:tc>
+              <w:tc>
+                <w:tcPr>
+                  <w:tcW w:w="2835" w:type="dxa"/>
+                  <w:vAlign w:val="center"/>
+                  <w:hideMark/>
+                </w:tcPr>
+                <w:p>
+                  <w:pPr>
+                    <w:pStyle w:val="QuestionLearnerResponse"/>
+                    <w:rPr>
+                      <w:sz w:val="20"/>
+                    </w:rPr>
+                  </w:pPr>
+                  <w:r>
+                    <w:rPr>
+                      <w:sz w:val="20"/>
+                    </w:rPr>
+                    <w:t>Single central server</w:t>
+                  </w:r>
+                </w:p>
+              </w:tc>
+              <w:tc>
+                <w:tcPr>
+                  <w:tcW w:w="3119" w:type="dxa"/>
+                  <w:vAlign w:val="center"/>
+                  <w:hideMark/>
+                </w:tcPr>
+                <w:p>
+                  <w:pPr>
+                    <w:pStyle w:val="QuestionLearnerResponse"/>
+                    <w:rPr>
+                      <w:sz w:val="20"/>
+                    </w:rPr>
+                  </w:pPr>
+                  <w:r>
+                    <w:rPr>
+                      <w:sz w:val="20"/>
+                    </w:rPr>
+                    <w:t>Each user has a full copy</w:t>
+                  </w:r>
+                </w:p>
+              </w:tc>
+            </w:tr>
+            <w:tr>
+              <w:trPr>
+                <w:trHeight w:val="300"/>
+              </w:trPr>
+              <w:tc>
+                <w:tcPr>
+                  <w:tcW w:w="1534" w:type="dxa"/>
+                  <w:vAlign w:val="center"/>
+                  <w:hideMark/>
+                </w:tcPr>
+                <w:p>
+                  <w:pPr>
+                    <w:pStyle w:val="QuestionLearnerResponse"/>
+                    <w:rPr>
+                      <w:sz w:val="20"/>
+                    </w:rPr>
+                  </w:pPr>
+                  <w:r>
+                    <w:rPr>
+                      <w:sz w:val="20"/>
+                    </w:rPr>
+                    <w:t>Offline Work</w:t>
+                  </w:r>
+                </w:p>
+              </w:tc>
+              <w:tc>
+                <w:tcPr>
+                  <w:tcW w:w="2835" w:type="dxa"/>
+                  <w:vAlign w:val="center"/>
+                  <w:hideMark/>
+                </w:tcPr>
+                <w:p>
+                  <w:pPr>
+                    <w:pStyle w:val="QuestionLearnerResponse"/>
+                    <w:rPr>
+                      <w:sz w:val="20"/>
+                    </w:rPr>
+                  </w:pPr>
+                  <w:r>
+                    <w:rPr>
+                      <w:sz w:val="20"/>
+                    </w:rPr>
+                    <w:t>Not possible</w:t>
+                  </w:r>
+                </w:p>
+              </w:tc>
+              <w:tc>
+                <w:tcPr>
+                  <w:tcW w:w="3119" w:type="dxa"/>
+                  <w:vAlign w:val="center"/>
+                  <w:hideMark/>
+                </w:tcPr>
+                <w:p>
+                  <w:pPr>
+                    <w:pStyle w:val="QuestionLearnerResponse"/>
+                    <w:rPr>
+                      <w:sz w:val="20"/>
+                    </w:rPr>
+                  </w:pPr>
+                  <w:r>
+                    <w:rPr>
+                      <w:sz w:val="20"/>
+                    </w:rPr>
+                    <w:t>Fully supported</w:t>
+                  </w:r>
+                </w:p>
+              </w:tc>
+            </w:tr>
+            <w:tr>
+              <w:trPr>
+                <w:trHeight w:val="600"/>
+              </w:trPr>
+              <w:tc>
+                <w:tcPr>
+                  <w:tcW w:w="1534" w:type="dxa"/>
+                  <w:vAlign w:val="center"/>
+                  <w:hideMark/>
+                </w:tcPr>
+                <w:p>
+                  <w:pPr>
+                    <w:pStyle w:val="QuestionLearnerResponse"/>
+                    <w:rPr>
+                      <w:sz w:val="20"/>
+                    </w:rPr>
+                  </w:pPr>
+                  <w:r>
+                    <w:rPr>
+                      <w:sz w:val="20"/>
+                    </w:rPr>
+                    <w:t>Speed</w:t>
+                  </w:r>
+                </w:p>
+              </w:tc>
+              <w:tc>
+                <w:tcPr>
+                  <w:tcW w:w="2835" w:type="dxa"/>
+                  <w:vAlign w:val="center"/>
+                  <w:hideMark/>
+                </w:tcPr>
+                <w:p>
+                  <w:pPr>
+                    <w:pStyle w:val="QuestionLearnerResponse"/>
+                    <w:rPr>
+                      <w:sz w:val="20"/>
+                    </w:rPr>
+                  </w:pPr>
+                  <w:r>
+                    <w:rPr>
+                      <w:sz w:val="20"/>
+                    </w:rPr>
+                    <w:t>Slower (network dependent)</w:t>
+                  </w:r>
+                </w:p>
+              </w:tc>
+              <w:tc>
+                <w:tcPr>
+                  <w:tcW w:w="3119" w:type="dxa"/>
+                  <w:vAlign w:val="center"/>
+                  <w:hideMark/>
+                </w:tcPr>
+                <w:p>
+                  <w:pPr>
+                    <w:pStyle w:val="QuestionLearnerResponse"/>
+                    <w:rPr>
+                      <w:sz w:val="20"/>
+                    </w:rPr>
+                  </w:pPr>
+                  <w:r>
+                    <w:rPr>
+                      <w:sz w:val="20"/>
+                    </w:rPr>
+                    <w:t>Faster (local commits)</w:t>
+                  </w:r>
+                </w:p>
+              </w:tc>
+            </w:tr>
+            <w:tr>
+              <w:trPr>
+                <w:trHeight w:val="600"/>
+              </w:trPr>
+              <w:tc>
+                <w:tcPr>
+                  <w:tcW w:w="1534" w:type="dxa"/>
+                  <w:vAlign w:val="center"/>
+                  <w:hideMark/>
+                </w:tcPr>
+                <w:p>
+                  <w:pPr>
+                    <w:pStyle w:val="QuestionLearnerResponse"/>
+                    <w:rPr>
+                      <w:sz w:val="20"/>
+                    </w:rPr>
+                  </w:pPr>
+                  <w:r>
+                    <w:rPr>
+                      <w:sz w:val="20"/>
+                    </w:rPr>
+                    <w:t>Failure Risk</w:t>
+                  </w:r>
+                </w:p>
+              </w:tc>
+              <w:tc>
+                <w:tcPr>
+                  <w:tcW w:w="2835" w:type="dxa"/>
+                  <w:vAlign w:val="center"/>
+                  <w:hideMark/>
+                </w:tcPr>
+                <w:p>
+                  <w:pPr>
+                    <w:pStyle w:val="QuestionLearnerResponse"/>
+                    <w:rPr>
+                      <w:sz w:val="20"/>
+                    </w:rPr>
+                  </w:pPr>
+                  <w:r>
+                    <w:rPr>
+                      <w:sz w:val="20"/>
+                    </w:rPr>
+                    <w:t>High (server crash affects all)</w:t>
+                  </w:r>
+                </w:p>
+              </w:tc>
+              <w:tc>
+                <w:tcPr>
+                  <w:tcW w:w="3119" w:type="dxa"/>
+                  <w:vAlign w:val="center"/>
+                  <w:hideMark/>
+                </w:tcPr>
+                <w:p>
+                  <w:pPr>
+                    <w:pStyle w:val="QuestionLearnerResponse"/>
+                    <w:rPr>
+                      <w:sz w:val="20"/>
+                    </w:rPr>
+                  </w:pPr>
+                  <w:r>
+                    <w:rPr>
+                      <w:sz w:val="20"/>
+                    </w:rPr>
+                    <w:t>Low (copies exist on multiple devices)</w:t>
+                  </w:r>
+                </w:p>
+              </w:tc>
+            </w:tr>
+            <w:tr>
+              <w:trPr>
+                <w:trHeight w:val="300"/>
+              </w:trPr>
+              <w:tc>
+                <w:tcPr>
+                  <w:tcW w:w="1534" w:type="dxa"/>
+                  <w:vAlign w:val="center"/>
+                  <w:hideMark/>
+                </w:tcPr>
+                <w:p>
+                  <w:pPr>
+                    <w:pStyle w:val="QuestionLearnerResponse"/>
+                    <w:rPr>
+                      <w:sz w:val="20"/>
+                    </w:rPr>
+                  </w:pPr>
+                  <w:r>
+                    <w:rPr>
+                      <w:sz w:val="20"/>
+                    </w:rPr>
+                    <w:t>Branching</w:t>
+                  </w:r>
+                </w:p>
+              </w:tc>
+              <w:tc>
+                <w:tcPr>
+                  <w:tcW w:w="2835" w:type="dxa"/>
+                  <w:vAlign w:val="center"/>
+                  <w:hideMark/>
+                </w:tcPr>
+                <w:p>
+                  <w:pPr>
+                    <w:pStyle w:val="QuestionLearnerResponse"/>
+                    <w:rPr>
+                      <w:sz w:val="20"/>
+                    </w:rPr>
+                  </w:pPr>
+                  <w:r>
+                    <w:rPr>
+                      <w:sz w:val="20"/>
+                    </w:rPr>
+                    <w:t>Complex and slow</w:t>
+                  </w:r>
+                </w:p>
+              </w:tc>
+              <w:tc>
+                <w:tcPr>
+                  <w:tcW w:w="3119" w:type="dxa"/>
+                  <w:vAlign w:val="center"/>
+                  <w:hideMark/>
+                </w:tcPr>
+                <w:p>
+                  <w:pPr>
+                    <w:pStyle w:val="QuestionLearnerResponse"/>
+                    <w:rPr>
+                      <w:sz w:val="20"/>
+                    </w:rPr>
+                  </w:pPr>
+                  <w:r>
+                    <w:rPr>
+                      <w:sz w:val="20"/>
+                    </w:rPr>
+                    <w:t>Easy and fast</w:t>
+                  </w:r>
+                </w:p>
+              </w:tc>
+            </w:tr>
+            <w:tr>
+              <w:trPr>
+                <w:trHeight w:val="600"/>
+              </w:trPr>
+              <w:tc>
+                <w:tcPr>
+                  <w:tcW w:w="1534" w:type="dxa"/>
+                  <w:vAlign w:val="center"/>
+                  <w:hideMark/>
+                </w:tcPr>
+                <w:p>
+                  <w:pPr>
+                    <w:pStyle w:val="QuestionLearnerResponse"/>
+                    <w:rPr>
+                      <w:sz w:val="20"/>
+                    </w:rPr>
+                  </w:pPr>
+                  <w:r>
+                    <w:rPr>
+                      <w:sz w:val="20"/>
+                    </w:rPr>
+                    <w:t>Collaboration</w:t>
+                  </w:r>
+                </w:p>
+              </w:tc>
+              <w:tc>
+                <w:tcPr>
+                  <w:tcW w:w="2835" w:type="dxa"/>
+                  <w:vAlign w:val="center"/>
+                  <w:hideMark/>
+                </w:tcPr>
+                <w:p>
+                  <w:pPr>
+                    <w:pStyle w:val="QuestionLearnerResponse"/>
+                    <w:rPr>
+                      <w:sz w:val="20"/>
+                    </w:rPr>
+                  </w:pPr>
+                  <w:r>
+                    <w:rPr>
+                      <w:sz w:val="20"/>
+                    </w:rPr>
+                    <w:t>Requires constant network</w:t>
+                  </w:r>
+                </w:p>
+              </w:tc>
+              <w:tc>
+                <w:tcPr>
+                  <w:tcW w:w="3119" w:type="dxa"/>
+                  <w:vAlign w:val="center"/>
+                  <w:hideMark/>
+                </w:tcPr>
+                <w:p>
+                  <w:pPr>
+                    <w:pStyle w:val="QuestionLearnerResponse"/>
+                    <w:rPr>
+                      <w:sz w:val="20"/>
+                    </w:rPr>
+                  </w:pPr>
+                  <w:r>
+                    <w:rPr>
+                      <w:sz w:val="20"/>
+                    </w:rPr>
+                    <w:t>More flexible</w:t>
+                  </w:r>
+                </w:p>
+              </w:tc>
+            </w:tr>
+          </w:tbl>
+          <w:p>
+            <w:pPr>
+              <w:pStyle w:val="Answer"/>
+            </w:pPr>
           </w:p>
           <w:p>
             <w:pPr>
@@ -4748,6 +5251,7 @@
         <w:tc>
           <w:tcPr>
             <w:tcW w:w="8048" w:type="dxa"/>
+            <w:shd w:val="clear" w:color="auto" w:fill="FF0000"/>
             <w:vAlign w:val="center"/>
           </w:tcPr>
           <w:p>
@@ -4783,6 +5287,7 @@
         <w:tc>
           <w:tcPr>
             <w:tcW w:w="2394" w:type="dxa"/>
+            <w:shd w:val="clear" w:color="auto" w:fill="FF0000"/>
           </w:tcPr>
           <w:p>
             <w:pPr>
@@ -5007,9 +5512,107 @@
           <w:p>
             <w:pPr>
               <w:pStyle w:val="QuestionLearnerResponse"/>
-            </w:pPr>
-            <w:r>
-              <w:t>Copy here.</w:t>
+              <w:rPr>
+                <w:b/>
+              </w:rPr>
+            </w:pPr>
+            <w:r>
+              <w:rPr>
+                <w:b/>
+              </w:rPr>
+              <w:t>Repositories and Working Copies</w:t>
+            </w:r>
+          </w:p>
+          <w:p>
+            <w:pPr>
+              <w:pStyle w:val="QuestionLearnerResponse"/>
+            </w:pPr>
+            <w:r>
+              <w:t>Repositories: In a VCS, a repository is a central storage location where all versions of files and their historical changes are kept. It serves as the core database where code and documents are stored and managed.</w:t>
+            </w:r>
+          </w:p>
+          <w:p>
+            <w:pPr>
+              <w:pStyle w:val="QuestionLearnerResponse"/>
+            </w:pPr>
+            <w:r>
+              <w:t>Working Copies: A working copy is a local version of the repository that a user has on their computer. This local copy can be edited and modified before changes are committed back to the central repository.</w:t>
+            </w:r>
+          </w:p>
+          <w:p>
+            <w:pPr>
+              <w:pStyle w:val="QuestionLearnerResponse"/>
+              <w:rPr>
+                <w:b/>
+              </w:rPr>
+            </w:pPr>
+          </w:p>
+          <w:p>
+            <w:pPr>
+              <w:pStyle w:val="QuestionLearnerResponse"/>
+              <w:rPr>
+                <w:b/>
+              </w:rPr>
+            </w:pPr>
+            <w:r>
+              <w:rPr>
+                <w:b/>
+              </w:rPr>
+              <w:t>Merging and Merge Tools</w:t>
+            </w:r>
+          </w:p>
+          <w:p>
+            <w:pPr>
+              <w:pStyle w:val="QuestionLearnerResponse"/>
+            </w:pPr>
+            <w:r>
+              <w:t>Merging: This is the process of integrating changes from different branches of a repository into a single branch. Merging helps synchronize changes made by different team members or across different features of the project.</w:t>
+            </w:r>
+          </w:p>
+          <w:p>
+            <w:pPr>
+              <w:pStyle w:val="QuestionLearnerResponse"/>
+            </w:pPr>
+            <w:r>
+              <w:t>Merge Tools: Merge tools are specialized software that help resolve conflicts when merging changes. They provide a visual interface to compare changes side by side, highlight differences, and allow users to choose which changes to keep.</w:t>
+            </w:r>
+          </w:p>
+          <w:p>
+            <w:pPr>
+              <w:pStyle w:val="QuestionLearnerResponse"/>
+              <w:rPr>
+                <w:b/>
+              </w:rPr>
+            </w:pPr>
+          </w:p>
+          <w:p>
+            <w:pPr>
+              <w:pStyle w:val="QuestionLearnerResponse"/>
+              <w:rPr>
+                <w:b/>
+              </w:rPr>
+            </w:pPr>
+            <w:r>
+              <w:rPr>
+                <w:b/>
+              </w:rPr>
+              <w:t>Working and Indiscriminative Commits</w:t>
+            </w:r>
+          </w:p>
+          <w:p>
+            <w:pPr>
+              <w:pStyle w:val="QuestionLearnerResponse"/>
+            </w:pPr>
+            <w:r>
+              <w:t>Working Commits: These are commits that are intended to reflect meaningful progress in the project. They often include specific, well-described changes and are made when a particular feature or bug fix is completed.</w:t>
+            </w:r>
+          </w:p>
+          <w:p>
+            <w:pPr>
+              <w:pStyle w:val="QuestionLearnerResponse"/>
+            </w:pPr>
+            <w:r>
+              <w:t>Indiscriminative Commits: These commits are often less organized and may include unrelated changes. They might be made hastily or without proper documentation, making it harder to track the purpose and context of the changes.</w:t>
             </w:r>
           </w:p>
         </w:tc>
@@ -5066,7 +5669,6 @@
               <w:rPr>
                 <w:color w:val="FEFFFF" w:themeColor="background1"/>
               </w:rPr>
-              <w:lastRenderedPageBreak/>
               <w:t xml:space="preserve">Question </w:t>
             </w:r>
             <w:r>
@@ -5235,6 +5837,19 @@
           </w:p>
           <w:p>
             <w:pPr>
+              <w:pStyle w:val="Answer"/>
+            </w:pPr>
+            <w:r>
+              <w:t>Creating repositories and branch workflows</w:t>
+            </w:r>
+          </w:p>
+          <w:p>
+            <w:pPr>
+              <w:pStyle w:val="Answer"/>
+            </w:pPr>
+          </w:p>
+          <w:p>
+            <w:pPr>
               <w:pStyle w:val="QuestionLearnerResponse"/>
             </w:pPr>
           </w:p>
@@ -5503,6 +6118,7 @@
               <w:rPr>
                 <w:color w:val="FEFFFF" w:themeColor="background1"/>
               </w:rPr>
+              <w:lastRenderedPageBreak/>
               <w:t xml:space="preserve">Question </w:t>
             </w:r>
             <w:r>
@@ -6210,6 +6826,8 @@
                       <w:color w:val="000000"/>
                     </w:rPr>
                   </w:pPr>
+                  <w:bookmarkStart w:id="0" w:name="_GoBack"/>
+                  <w:bookmarkEnd w:id="0"/>
                 </w:p>
               </w:tc>
             </w:tr>
@@ -6437,7 +7055,6 @@
               <w:pStyle w:val="Answer"/>
             </w:pPr>
             <w:r>
-              <w:lastRenderedPageBreak/>
               <w:t>Comment:</w:t>
             </w:r>
           </w:p>
@@ -6719,6 +7336,7 @@
               <w:rPr>
                 <w:color w:val="FEFFFF" w:themeColor="background1"/>
               </w:rPr>
+              <w:lastRenderedPageBreak/>
               <w:t xml:space="preserve">Question </w:t>
             </w:r>
             <w:r>
@@ -7798,7 +8416,6 @@
               <w:pStyle w:val="Answer"/>
             </w:pPr>
             <w:r>
-              <w:lastRenderedPageBreak/>
               <w:t>Answer:</w:t>
             </w:r>
           </w:p>
@@ -8187,6 +8804,7 @@
               <w:rPr>
                 <w:bCs/>
               </w:rPr>
+              <w:lastRenderedPageBreak/>
               <w:t>What is UI style guide?</w:t>
             </w:r>
           </w:p>
@@ -8251,6 +8869,7 @@
               <w:pStyle w:val="Answer"/>
             </w:pPr>
             <w:r>
+              <w:lastRenderedPageBreak/>
               <w:t>Comment:</w:t>
             </w:r>
           </w:p>
@@ -9229,7 +9848,6 @@
                       <w:bCs/>
                       <w:color w:val="000000"/>
                     </w:rPr>
-                    <w:lastRenderedPageBreak/>
                     <w:t>CSS</w:t>
                   </w:r>
                 </w:p>
@@ -9279,7 +9897,6 @@
               <w:pStyle w:val="Answer"/>
             </w:pPr>
             <w:r>
-              <w:lastRenderedPageBreak/>
               <w:t>Comment:</w:t>
             </w:r>
           </w:p>
@@ -9753,6 +10370,7 @@
               <w:pStyle w:val="Answer"/>
             </w:pPr>
             <w:r>
+              <w:lastRenderedPageBreak/>
               <w:t>Comment:</w:t>
             </w:r>
           </w:p>
@@ -10789,7 +11407,6 @@
               <w:pStyle w:val="Answer"/>
             </w:pPr>
             <w:r>
-              <w:lastRenderedPageBreak/>
               <w:t>Answer:</w:t>
             </w:r>
           </w:p>
@@ -11523,6 +12140,7 @@
               <w:pStyle w:val="Answer"/>
             </w:pPr>
             <w:r>
+              <w:lastRenderedPageBreak/>
               <w:t>Comment:</w:t>
             </w:r>
           </w:p>
@@ -12200,7 +12818,6 @@
               <w:pStyle w:val="QuestionLearnerResponse"/>
             </w:pPr>
             <w:r>
-              <w:lastRenderedPageBreak/>
               <w:t>Datatypes:</w:t>
             </w:r>
           </w:p>
@@ -12261,7 +12878,6 @@
               <w:pStyle w:val="Answer"/>
             </w:pPr>
             <w:r>
-              <w:lastRenderedPageBreak/>
               <w:t>Comment:</w:t>
             </w:r>
           </w:p>
@@ -12492,6 +13108,7 @@
               <w:pStyle w:val="QuestionLearnerResponse"/>
             </w:pPr>
             <w:r>
+              <w:lastRenderedPageBreak/>
               <w:t>Copy here.</w:t>
             </w:r>
           </w:p>
@@ -12508,6 +13125,7 @@
               <w:pStyle w:val="Answer"/>
             </w:pPr>
             <w:r>
+              <w:lastRenderedPageBreak/>
               <w:t>Comment:</w:t>
             </w:r>
           </w:p>
@@ -13225,7 +13843,6 @@
               <w:outlineLvl w:val="3"/>
             </w:pPr>
             <w:r>
-              <w:lastRenderedPageBreak/>
               <w:t>Criteria for assessment</w:t>
             </w:r>
           </w:p>
@@ -14407,6 +15024,7 @@
               <w:ind w:left="567" w:hanging="567"/>
             </w:pPr>
             <w:r>
+              <w:lastRenderedPageBreak/>
               <w:t>1.8 Learner has conducted and recorded the results of the tests created in 1.7</w:t>
             </w:r>
           </w:p>
@@ -16729,7 +17347,6 @@
               <w:ind w:left="567" w:hanging="567"/>
             </w:pPr>
             <w:r>
-              <w:lastRenderedPageBreak/>
               <w:t>3.8 Learner has read text from a text file</w:t>
             </w:r>
           </w:p>
@@ -17950,6 +18567,7 @@
               <w:ind w:left="567" w:hanging="567"/>
             </w:pPr>
             <w:r>
+              <w:lastRenderedPageBreak/>
               <w:t xml:space="preserve">5.3 Learner has listed the HTML guidelines </w:t>
             </w:r>
             <w:proofErr w:type="spellStart"/>
@@ -19643,7 +20261,6 @@
               <w:ind w:left="567" w:hanging="567"/>
             </w:pPr>
             <w:r>
-              <w:lastRenderedPageBreak/>
               <w:t>6.1 Learner has created the GitHub account and communicated any difficulties or disruptions while completing this task</w:t>
             </w:r>
           </w:p>
@@ -20371,6 +20988,7 @@
               <w:outlineLvl w:val="2"/>
             </w:pPr>
             <w:r>
+              <w:lastRenderedPageBreak/>
               <w:t>Section F – Feedback to Learner</w:t>
             </w:r>
           </w:p>
@@ -34673,7 +35291,7 @@
                     <adec:decorative xmlns:adec="http://schemas.microsoft.com/office/drawing/2017/decorative" val="1"/>
                   </a:ext>
                   <a:ext uri="{5AE41FA2-C0FF-4470-9BD4-5FADCA87CBE2}">
-                    <aclsh:classification xmlns="" xmlns:o="urn:schemas-microsoft-com:office:office" xmlns:oel="http://schemas.microsoft.com/office/2019/extlst" xmlns:v="urn:schemas-microsoft-com:vml" xmlns:w10="urn:schemas-microsoft-com:office:word" xmlns:w="http://schemas.openxmlformats.org/wordprocessingml/2006/main" xmlns:w16cex="http://schemas.microsoft.com/office/word/2018/wordml/cex" xmlns:w16="http://schemas.microsoft.com/office/word/2018/wordml" xmlns:w16du="http://schemas.microsoft.com/office/word/2023/wordml/word16du" xmlns:w16sdtdh="http://schemas.microsoft.com/office/word/2020/wordml/sdtdatahash" xmlns:w16sdtfl="http://schemas.microsoft.com/office/word/2024/wordml/sdtformatlock" xmlns:aclsh="http://schemas.microsoft.com/office/drawing/2020/classificationShape" classificationOutcomeType="ftr"/>
+                    <aclsh:classification xmlns:aclsh="http://schemas.microsoft.com/office/drawing/2020/classificationShape" xmlns:w16sdtfl="http://schemas.microsoft.com/office/word/2024/wordml/sdtformatlock" xmlns:w16sdtdh="http://schemas.microsoft.com/office/word/2020/wordml/sdtdatahash" xmlns:w16du="http://schemas.microsoft.com/office/word/2023/wordml/word16du" xmlns:w16="http://schemas.microsoft.com/office/word/2018/wordml" xmlns:w16cex="http://schemas.microsoft.com/office/word/2018/wordml/cex" xmlns:w="http://schemas.openxmlformats.org/wordprocessingml/2006/main" xmlns:w10="urn:schemas-microsoft-com:office:word" xmlns:v="urn:schemas-microsoft-com:vml" xmlns:oel="http://schemas.microsoft.com/office/2019/extlst" xmlns:o="urn:schemas-microsoft-com:office:office" xmlns="" classificationOutcomeType="ftr"/>
                   </a:ext>
                 </a:extLst>
               </wp:docPr>
@@ -34979,7 +35597,7 @@
                     <adec:decorative xmlns:adec="http://schemas.microsoft.com/office/drawing/2017/decorative" val="1"/>
                   </a:ext>
                   <a:ext uri="{5AE41FA2-C0FF-4470-9BD4-5FADCA87CBE2}">
-                    <aclsh:classification xmlns="" xmlns:o="urn:schemas-microsoft-com:office:office" xmlns:oel="http://schemas.microsoft.com/office/2019/extlst" xmlns:v="urn:schemas-microsoft-com:vml" xmlns:w10="urn:schemas-microsoft-com:office:word" xmlns:w="http://schemas.openxmlformats.org/wordprocessingml/2006/main" xmlns:w16cex="http://schemas.microsoft.com/office/word/2018/wordml/cex" xmlns:w16="http://schemas.microsoft.com/office/word/2018/wordml" xmlns:w16du="http://schemas.microsoft.com/office/word/2023/wordml/word16du" xmlns:w16sdtdh="http://schemas.microsoft.com/office/word/2020/wordml/sdtdatahash" xmlns:w16sdtfl="http://schemas.microsoft.com/office/word/2024/wordml/sdtformatlock" xmlns:aclsh="http://schemas.microsoft.com/office/drawing/2020/classificationShape" classificationOutcomeType="ftr"/>
+                    <aclsh:classification xmlns:aclsh="http://schemas.microsoft.com/office/drawing/2020/classificationShape" xmlns:w16sdtfl="http://schemas.microsoft.com/office/word/2024/wordml/sdtformatlock" xmlns:w16sdtdh="http://schemas.microsoft.com/office/word/2020/wordml/sdtdatahash" xmlns:w16du="http://schemas.microsoft.com/office/word/2023/wordml/word16du" xmlns:w16="http://schemas.microsoft.com/office/word/2018/wordml" xmlns:w16cex="http://schemas.microsoft.com/office/word/2018/wordml/cex" xmlns:w="http://schemas.openxmlformats.org/wordprocessingml/2006/main" xmlns:w10="urn:schemas-microsoft-com:office:word" xmlns:v="urn:schemas-microsoft-com:vml" xmlns:oel="http://schemas.microsoft.com/office/2019/extlst" xmlns:o="urn:schemas-microsoft-com:office:office" xmlns="" classificationOutcomeType="ftr"/>
                   </a:ext>
                 </a:extLst>
               </wp:docPr>
@@ -42380,6 +42998,7 @@
     <w:rsid w:val="00041EC6"/>
     <w:rsid w:val="002400ED"/>
     <w:rsid w:val="003F4644"/>
+    <w:rsid w:val="004805F8"/>
     <w:rsid w:val="00685BA4"/>
     <w:rsid w:val="00A77CE4"/>
     <w:rsid w:val="00B96677"/>
@@ -43166,11 +43785,12 @@
 </file>
 
 <file path=customXml/item1.xml><?xml version="1.0" encoding="utf-8"?>
-<p:properties xmlns:p="http://schemas.microsoft.com/office/2006/metadata/properties" xmlns:xsi="http://www.w3.org/2001/XMLSchema-instance" xmlns:pc="http://schemas.microsoft.com/office/infopath/2007/PartnerControls">
-  <documentManagement>
-    <_activity xmlns="fc400f29-8ae2-4f02-aa36-8354319d8dd0" xsi:nil="true"/>
-  </documentManagement>
-</p:properties>
+<?mso-contentType ?>
+<FormTemplates xmlns="http://schemas.microsoft.com/sharepoint/v3/contenttype/forms">
+  <Display>DocumentLibraryForm</Display>
+  <Edit>DocumentLibraryForm</Edit>
+  <New>DocumentLibraryForm</New>
+</FormTemplates>
 </file>
 
 <file path=customXml/item2.xml><?xml version="1.0" encoding="utf-8"?>
@@ -43421,12 +44041,11 @@
 </file>
 
 <file path=customXml/item3.xml><?xml version="1.0" encoding="utf-8"?>
-<?mso-contentType ?>
-<FormTemplates xmlns="http://schemas.microsoft.com/sharepoint/v3/contenttype/forms">
-  <Display>DocumentLibraryForm</Display>
-  <Edit>DocumentLibraryForm</Edit>
-  <New>DocumentLibraryForm</New>
-</FormTemplates>
+<p:properties xmlns:p="http://schemas.microsoft.com/office/2006/metadata/properties" xmlns:xsi="http://www.w3.org/2001/XMLSchema-instance" xmlns:pc="http://schemas.microsoft.com/office/infopath/2007/PartnerControls">
+  <documentManagement>
+    <_activity xmlns="fc400f29-8ae2-4f02-aa36-8354319d8dd0" xsi:nil="true"/>
+  </documentManagement>
+</p:properties>
 </file>
 
 <file path=customXml/item4.xml><?xml version="1.0" encoding="utf-8"?>
@@ -43434,11 +44053,9 @@
 </file>
 
 <file path=customXml/itemProps1.xml><?xml version="1.0" encoding="utf-8"?>
-<ds:datastoreItem xmlns:ds="http://schemas.openxmlformats.org/officeDocument/2006/customXml" ds:itemID="{3A0AC818-964C-4D39-B25F-D98F3F83829C}">
+<ds:datastoreItem xmlns:ds="http://schemas.openxmlformats.org/officeDocument/2006/customXml" ds:itemID="{E3499DD3-E433-4477-A8FE-2A9B10275570}">
   <ds:schemaRefs>
-    <ds:schemaRef ds:uri="http://schemas.microsoft.com/office/2006/metadata/properties"/>
-    <ds:schemaRef ds:uri="http://schemas.microsoft.com/office/infopath/2007/PartnerControls"/>
-    <ds:schemaRef ds:uri="fc400f29-8ae2-4f02-aa36-8354319d8dd0"/>
+    <ds:schemaRef ds:uri="http://schemas.microsoft.com/sharepoint/v3/contenttype/forms"/>
   </ds:schemaRefs>
 </ds:datastoreItem>
 </file>
@@ -43463,15 +44080,17 @@
 </file>
 
 <file path=customXml/itemProps3.xml><?xml version="1.0" encoding="utf-8"?>
-<ds:datastoreItem xmlns:ds="http://schemas.openxmlformats.org/officeDocument/2006/customXml" ds:itemID="{E3499DD3-E433-4477-A8FE-2A9B10275570}">
+<ds:datastoreItem xmlns:ds="http://schemas.openxmlformats.org/officeDocument/2006/customXml" ds:itemID="{3A0AC818-964C-4D39-B25F-D98F3F83829C}">
   <ds:schemaRefs>
-    <ds:schemaRef ds:uri="http://schemas.microsoft.com/sharepoint/v3/contenttype/forms"/>
+    <ds:schemaRef ds:uri="http://schemas.microsoft.com/office/2006/metadata/properties"/>
+    <ds:schemaRef ds:uri="http://schemas.microsoft.com/office/infopath/2007/PartnerControls"/>
+    <ds:schemaRef ds:uri="fc400f29-8ae2-4f02-aa36-8354319d8dd0"/>
   </ds:schemaRefs>
 </ds:datastoreItem>
 </file>
 
 <file path=customXml/itemProps4.xml><?xml version="1.0" encoding="utf-8"?>
-<ds:datastoreItem xmlns:ds="http://schemas.openxmlformats.org/officeDocument/2006/customXml" ds:itemID="{6A4BDD05-B5F3-48F8-8AA0-D3207DE39592}">
+<ds:datastoreItem xmlns:ds="http://schemas.openxmlformats.org/officeDocument/2006/customXml" ds:itemID="{9679E33D-CEC4-4AA5-B8D2-DA1D33852BED}">
   <ds:schemaRefs>
     <ds:schemaRef ds:uri="http://schemas.openxmlformats.org/officeDocument/2006/bibliography"/>
   </ds:schemaRefs>

</xml_diff>